<commit_message>
getting into the commit habit
</commit_message>
<xml_diff>
--- a/outputs/FullModel.docx
+++ b/outputs/FullModel.docx
@@ -88,6 +88,36 @@
       </w:pPr>
       <w:r>
         <w:rPr>
+          <w:rStyle w:val="CommentTok"/>
+        </w:rPr>
+        <w:t xml:space="preserve">#install.packages("DBI")</w:t>
+      </w:r>
+      <w:r>
+        <w:br w:type="textWrapping"/>
+      </w:r>
+      <w:r>
+        <w:rPr>
+          <w:rStyle w:val="CommentTok"/>
+        </w:rPr>
+        <w:t xml:space="preserve">#install.packages("RSQLite")</w:t>
+      </w:r>
+      <w:r>
+        <w:br w:type="textWrapping"/>
+      </w:r>
+      <w:r>
+        <w:rPr>
+          <w:rStyle w:val="CommentTok"/>
+        </w:rPr>
+        <w:t xml:space="preserve">#install.packages('PASWR')</w:t>
+      </w:r>
+      <w:r>
+        <w:br w:type="textWrapping"/>
+      </w:r>
+      <w:r>
+        <w:br w:type="textWrapping"/>
+      </w:r>
+      <w:r>
+        <w:rPr>
           <w:rStyle w:val="KeywordTok"/>
         </w:rPr>
         <w:t xml:space="preserve">library</w:t>
@@ -118,6 +148,24 @@
       </w:r>
       <w:r>
         <w:rPr>
+          <w:rStyle w:val="CommentTok"/>
+        </w:rPr>
+        <w:t xml:space="preserve">#titanicdb&lt;-dbConnect(SQLite(),dbname="../data-raw/titanic.sqlite")</w:t>
+      </w:r>
+      <w:r>
+        <w:br w:type="textWrapping"/>
+      </w:r>
+      <w:r>
+        <w:rPr>
+          <w:rStyle w:val="CommentTok"/>
+        </w:rPr>
+        <w:t xml:space="preserve">#titanicdb&lt;-dbConnect(SQLite(),dbname="../titanic.sqlite")</w:t>
+      </w:r>
+      <w:r>
+        <w:br w:type="textWrapping"/>
+      </w:r>
+      <w:r>
+        <w:rPr>
           <w:rStyle w:val="NormalTok"/>
         </w:rPr>
         <w:t xml:space="preserve">titanicdb&lt;-</w:t>
@@ -163,6 +211,15 @@
           <w:rStyle w:val="NormalTok"/>
         </w:rPr>
         <w:t xml:space="preserve">)</w:t>
+      </w:r>
+      <w:r>
+        <w:br w:type="textWrapping"/>
+      </w:r>
+      <w:r>
+        <w:rPr>
+          <w:rStyle w:val="CommentTok"/>
+        </w:rPr>
+        <w:t xml:space="preserve">#titanicdb&lt;-dbConnect(SQLite(),dbname="titanic.sqlite")</w:t>
       </w:r>
     </w:p>
     <w:p>
@@ -187,6 +244,36 @@
       <w:pPr>
         <w:pStyle w:val="SourceCode"/>
       </w:pPr>
+      <w:r>
+        <w:rPr>
+          <w:rStyle w:val="CommentTok"/>
+        </w:rPr>
+        <w:t xml:space="preserve">#library(knitr)</w:t>
+      </w:r>
+      <w:r>
+        <w:br w:type="textWrapping"/>
+      </w:r>
+      <w:r>
+        <w:rPr>
+          <w:rStyle w:val="CommentTok"/>
+        </w:rPr>
+        <w:t xml:space="preserve">#library(DBI)</w:t>
+      </w:r>
+      <w:r>
+        <w:br w:type="textWrapping"/>
+      </w:r>
+      <w:r>
+        <w:rPr>
+          <w:rStyle w:val="CommentTok"/>
+        </w:rPr>
+        <w:t xml:space="preserve">#read_chunk("../data-raw/get_data.R")</w:t>
+      </w:r>
+      <w:r>
+        <w:br w:type="textWrapping"/>
+      </w:r>
+      <w:r>
+        <w:br w:type="textWrapping"/>
+      </w:r>
       <w:r>
         <w:rPr>
           <w:rStyle w:val="NormalTok"/>
@@ -3386,7 +3473,7 @@
         <w:rPr>
           <w:rStyle w:val="VerbatimChar"/>
         </w:rPr>
-        <w:t xml:space="preserve">## [1] 0.6089804</w:t>
+        <w:t xml:space="preserve">## [1] 0.6310652</w:t>
       </w:r>
     </w:p>
     <w:p>
@@ -3830,7 +3917,7 @@
         <w:rPr>
           <w:rStyle w:val="VerbatimChar"/>
         </w:rPr>
-        <w:t xml:space="preserve">## [1] 0.933</w:t>
+        <w:t xml:space="preserve">## [1] 0.938</w:t>
       </w:r>
     </w:p>
     <w:p>
@@ -4722,22 +4809,369 @@
     </w:p>
     <w:p>
       <w:pPr>
-        <w:pStyle w:val="Heading3"/>
-      </w:pPr>
-      <w:bookmarkStart w:id="33" w:name="final-sample"/>
+        <w:pStyle w:val="Heading2"/>
+      </w:pPr>
+      <w:bookmarkStart w:id="33" w:name="defensive-sampling"/>
       <w:bookmarkEnd w:id="33"/>
       <w:r>
-        <w:t xml:space="preserve">Final sample</w:t>
+        <w:t xml:space="preserve">Defensive sampling</w:t>
       </w:r>
     </w:p>
     <w:p>
       <w:pPr>
         <w:pStyle w:val="Heading3"/>
       </w:pPr>
-      <w:bookmarkStart w:id="34" w:name="storing-the-sample"/>
+      <w:bookmarkStart w:id="34" w:name="final-sample"/>
       <w:bookmarkEnd w:id="34"/>
       <w:r>
-        <w:t xml:space="preserve">Storing the sample</w:t>
+        <w:t xml:space="preserve">Final sample</w:t>
+      </w:r>
+    </w:p>
+    <w:p>
+      <w:pPr>
+        <w:pStyle w:val="SourceCode"/>
+      </w:pPr>
+      <w:r>
+        <w:rPr>
+          <w:rStyle w:val="KeywordTok"/>
+        </w:rPr>
+        <w:t xml:space="preserve">library</w:t>
+      </w:r>
+      <w:r>
+        <w:rPr>
+          <w:rStyle w:val="NormalTok"/>
+        </w:rPr>
+        <w:t xml:space="preserve">(caret)</w:t>
+      </w:r>
+      <w:r>
+        <w:br w:type="textWrapping"/>
+      </w:r>
+      <w:r>
+        <w:rPr>
+          <w:rStyle w:val="KeywordTok"/>
+        </w:rPr>
+        <w:t xml:space="preserve">set.seed</w:t>
+      </w:r>
+      <w:r>
+        <w:rPr>
+          <w:rStyle w:val="NormalTok"/>
+        </w:rPr>
+        <w:t xml:space="preserve">(</w:t>
+      </w:r>
+      <w:r>
+        <w:rPr>
+          <w:rStyle w:val="DecValTok"/>
+        </w:rPr>
+        <w:t xml:space="preserve">8787</w:t>
+      </w:r>
+      <w:r>
+        <w:rPr>
+          <w:rStyle w:val="NormalTok"/>
+        </w:rPr>
+        <w:t xml:space="preserve">)</w:t>
+      </w:r>
+      <w:r>
+        <w:br w:type="textWrapping"/>
+      </w:r>
+      <w:r>
+        <w:rPr>
+          <w:rStyle w:val="NormalTok"/>
+        </w:rPr>
+        <w:t xml:space="preserve">rows_train_c&lt;-</w:t>
+      </w:r>
+      <w:r>
+        <w:rPr>
+          <w:rStyle w:val="KeywordTok"/>
+        </w:rPr>
+        <w:t xml:space="preserve">createDataPartition</w:t>
+      </w:r>
+      <w:r>
+        <w:rPr>
+          <w:rStyle w:val="NormalTok"/>
+        </w:rPr>
+        <w:t xml:space="preserve">(titanic_all$survived, </w:t>
+      </w:r>
+      <w:r>
+        <w:rPr>
+          <w:rStyle w:val="DataTypeTok"/>
+        </w:rPr>
+        <w:t xml:space="preserve">p =</w:t>
+      </w:r>
+      <w:r>
+        <w:rPr>
+          <w:rStyle w:val="NormalTok"/>
+        </w:rPr>
+        <w:t xml:space="preserve"> </w:t>
+      </w:r>
+      <w:r>
+        <w:rPr>
+          <w:rStyle w:val="NormalTok"/>
+        </w:rPr>
+        <w:t xml:space="preserve">prop_train, </w:t>
+      </w:r>
+      <w:r>
+        <w:rPr>
+          <w:rStyle w:val="DataTypeTok"/>
+        </w:rPr>
+        <w:t xml:space="preserve">list=</w:t>
+      </w:r>
+      <w:r>
+        <w:rPr>
+          <w:rStyle w:val="OtherTok"/>
+        </w:rPr>
+        <w:t xml:space="preserve">FALSE</w:t>
+      </w:r>
+      <w:r>
+        <w:rPr>
+          <w:rStyle w:val="NormalTok"/>
+        </w:rPr>
+        <w:t xml:space="preserve">)</w:t>
+      </w:r>
+      <w:r>
+        <w:br w:type="textWrapping"/>
+      </w:r>
+      <w:r>
+        <w:rPr>
+          <w:rStyle w:val="NormalTok"/>
+        </w:rPr>
+        <w:t xml:space="preserve">titanic_train_c&lt;-titanic_all[rows_train_c,]</w:t>
+      </w:r>
+      <w:r>
+        <w:br w:type="textWrapping"/>
+      </w:r>
+      <w:r>
+        <w:rPr>
+          <w:rStyle w:val="NormalTok"/>
+        </w:rPr>
+        <w:t xml:space="preserve">titanic_test_c&lt;-titanic_all[-rows_train_c,]</w:t>
+      </w:r>
+    </w:p>
+    <w:p>
+      <w:pPr>
+        <w:pStyle w:val="Heading3"/>
+      </w:pPr>
+      <w:bookmarkStart w:id="35" w:name="storing-a-copy-one-off"/>
+      <w:bookmarkEnd w:id="35"/>
+      <w:r>
+        <w:t xml:space="preserve">Storing a copy (one-off)</w:t>
+      </w:r>
+    </w:p>
+    <w:p>
+      <w:pPr>
+        <w:pStyle w:val="SourceCode"/>
+      </w:pPr>
+      <w:r>
+        <w:rPr>
+          <w:rStyle w:val="NormalTok"/>
+        </w:rPr>
+        <w:t xml:space="preserve">cache_file&lt;-</w:t>
+      </w:r>
+      <w:r>
+        <w:rPr>
+          <w:rStyle w:val="StringTok"/>
+        </w:rPr>
+        <w:t xml:space="preserve">"../data-processed/sampleIDs.Rdata"</w:t>
+      </w:r>
+      <w:r>
+        <w:br w:type="textWrapping"/>
+      </w:r>
+      <w:r>
+        <w:rPr>
+          <w:rStyle w:val="NormalTok"/>
+        </w:rPr>
+        <w:t xml:space="preserve">if(!</w:t>
+      </w:r>
+      <w:r>
+        <w:rPr>
+          <w:rStyle w:val="KeywordTok"/>
+        </w:rPr>
+        <w:t xml:space="preserve">file.exists</w:t>
+      </w:r>
+      <w:r>
+        <w:rPr>
+          <w:rStyle w:val="NormalTok"/>
+        </w:rPr>
+        <w:t xml:space="preserve">(cache_file)){</w:t>
+      </w:r>
+      <w:r>
+        <w:br w:type="textWrapping"/>
+      </w:r>
+      <w:r>
+        <w:rPr>
+          <w:rStyle w:val="NormalTok"/>
+        </w:rPr>
+        <w:t xml:space="preserve"> </w:t>
+      </w:r>
+      <w:r>
+        <w:rPr>
+          <w:rStyle w:val="NormalTok"/>
+        </w:rPr>
+        <w:t xml:space="preserve"> </w:t>
+      </w:r>
+      <w:r>
+        <w:rPr>
+          <w:rStyle w:val="NormalTok"/>
+        </w:rPr>
+        <w:t xml:space="preserve">sample_cache&lt;-</w:t>
+      </w:r>
+      <w:r>
+        <w:rPr>
+          <w:rStyle w:val="StringTok"/>
+        </w:rPr>
+        <w:t xml:space="preserve"> </w:t>
+      </w:r>
+      <w:r>
+        <w:rPr>
+          <w:rStyle w:val="NormalTok"/>
+        </w:rPr>
+        <w:t xml:space="preserve">rows_train_c</w:t>
+      </w:r>
+      <w:r>
+        <w:br w:type="textWrapping"/>
+      </w:r>
+      <w:r>
+        <w:rPr>
+          <w:rStyle w:val="NormalTok"/>
+        </w:rPr>
+        <w:t xml:space="preserve"> </w:t>
+      </w:r>
+      <w:r>
+        <w:rPr>
+          <w:rStyle w:val="NormalTok"/>
+        </w:rPr>
+        <w:t xml:space="preserve"> </w:t>
+      </w:r>
+      <w:r>
+        <w:rPr>
+          <w:rStyle w:val="KeywordTok"/>
+        </w:rPr>
+        <w:t xml:space="preserve">save</w:t>
+      </w:r>
+      <w:r>
+        <w:rPr>
+          <w:rStyle w:val="NormalTok"/>
+        </w:rPr>
+        <w:t xml:space="preserve">(sample_cache,</w:t>
+      </w:r>
+      <w:r>
+        <w:rPr>
+          <w:rStyle w:val="DataTypeTok"/>
+        </w:rPr>
+        <w:t xml:space="preserve">file=</w:t>
+      </w:r>
+      <w:r>
+        <w:rPr>
+          <w:rStyle w:val="NormalTok"/>
+        </w:rPr>
+        <w:t xml:space="preserve">cache_file)</w:t>
+      </w:r>
+      <w:r>
+        <w:br w:type="textWrapping"/>
+      </w:r>
+      <w:r>
+        <w:rPr>
+          <w:rStyle w:val="NormalTok"/>
+        </w:rPr>
+        <w:t xml:space="preserve"> </w:t>
+      </w:r>
+      <w:r>
+        <w:rPr>
+          <w:rStyle w:val="NormalTok"/>
+        </w:rPr>
+        <w:t xml:space="preserve"> </w:t>
+      </w:r>
+      <w:r>
+        <w:rPr>
+          <w:rStyle w:val="KeywordTok"/>
+        </w:rPr>
+        <w:t xml:space="preserve">rm</w:t>
+      </w:r>
+      <w:r>
+        <w:rPr>
+          <w:rStyle w:val="NormalTok"/>
+        </w:rPr>
+        <w:t xml:space="preserve">(sample_cache)</w:t>
+      </w:r>
+      <w:r>
+        <w:br w:type="textWrapping"/>
+      </w:r>
+      <w:r>
+        <w:rPr>
+          <w:rStyle w:val="NormalTok"/>
+        </w:rPr>
+        <w:t xml:space="preserve">}</w:t>
+      </w:r>
+    </w:p>
+    <w:p>
+      <w:pPr>
+        <w:pStyle w:val="Heading3"/>
+      </w:pPr>
+      <w:bookmarkStart w:id="36" w:name="check-for-changes-1"/>
+      <w:bookmarkEnd w:id="36"/>
+      <w:r>
+        <w:t xml:space="preserve">Check for changes</w:t>
+      </w:r>
+    </w:p>
+    <w:p>
+      <w:pPr>
+        <w:pStyle w:val="SourceCode"/>
+      </w:pPr>
+      <w:r>
+        <w:rPr>
+          <w:rStyle w:val="KeywordTok"/>
+        </w:rPr>
+        <w:t xml:space="preserve">load</w:t>
+      </w:r>
+      <w:r>
+        <w:rPr>
+          <w:rStyle w:val="NormalTok"/>
+        </w:rPr>
+        <w:t xml:space="preserve">(cache_file)</w:t>
+      </w:r>
+      <w:r>
+        <w:br w:type="textWrapping"/>
+      </w:r>
+      <w:r>
+        <w:rPr>
+          <w:rStyle w:val="NormalTok"/>
+        </w:rPr>
+        <w:t xml:space="preserve">if(!</w:t>
+      </w:r>
+      <w:r>
+        <w:rPr>
+          <w:rStyle w:val="KeywordTok"/>
+        </w:rPr>
+        <w:t xml:space="preserve">identical</w:t>
+      </w:r>
+      <w:r>
+        <w:rPr>
+          <w:rStyle w:val="NormalTok"/>
+        </w:rPr>
+        <w:t xml:space="preserve">(rows_train_c, sample_cache)) </w:t>
+      </w:r>
+      <w:r>
+        <w:rPr>
+          <w:rStyle w:val="KeywordTok"/>
+        </w:rPr>
+        <w:t xml:space="preserve">stop</w:t>
+      </w:r>
+      <w:r>
+        <w:rPr>
+          <w:rStyle w:val="NormalTok"/>
+        </w:rPr>
+        <w:t xml:space="preserve">(</w:t>
+      </w:r>
+      <w:r>
+        <w:rPr>
+          <w:rStyle w:val="StringTok"/>
+        </w:rPr>
+        <w:t xml:space="preserve">"Hey, the sample has changed, you should check that out!"</w:t>
+      </w:r>
+      <w:r>
+        <w:rPr>
+          <w:rStyle w:val="NormalTok"/>
+        </w:rPr>
+        <w:t xml:space="preserve">)</w:t>
       </w:r>
     </w:p>
     <w:sectPr/>
@@ -4848,7 +5282,7 @@
     </w:lvl>
   </w:abstractNum>
   <w:abstractNum w:abstractNumId="990">
-    <w:nsid w:val="563ef276"/>
+    <w:nsid w:val="e5937f16"/>
     <w:multiLevelType w:val="multilevel"/>
     <w:lvl w:ilvl="0">
       <w:numFmt w:val="bullet"/>

</xml_diff>